<commit_message>
Interview and template adjustments following SME feedback
</commit_message>
<xml_diff>
--- a/docassemble/MaineStopCollectionsLetter/data/templates/Stop_Collections_Letter.docx
+++ b/docassemble/MaineStopCollectionsLetter/data/templates/Stop_Collections_Letter.docx
@@ -39,13 +39,19 @@
         <w:rPr>
           <w:color w:val="000000"/>
         </w:rPr>
-        <w:t>Finance</w:t>
-      </w:r>
-      <w:r>
-        <w:rPr>
-          <w:color w:val="000000"/>
-        </w:rPr>
-        <w:t>Company }}</w:t>
+        <w:t>CollectionsCompany</w:t>
+      </w:r>
+      <w:r>
+        <w:rPr>
+          <w:color w:val="000000"/>
+        </w:rPr>
+        <w:t xml:space="preserve"> </w:t>
+      </w:r>
+      <w:r>
+        <w:rPr>
+          <w:color w:val="000000"/>
+        </w:rPr>
+        <w:t>}}</w:t>
       </w:r>
     </w:p>
     <w:p>
@@ -102,19 +108,43 @@
         <w:rPr>
           <w:color w:val="000000"/>
         </w:rPr>
-        <w:t>{{</w:t>
-      </w:r>
-      <w:r>
-        <w:rPr>
-          <w:color w:val="000000"/>
-        </w:rPr>
-        <w:t xml:space="preserve"> </w:t>
-      </w:r>
-      <w:r>
-        <w:rPr>
-          <w:color w:val="000000"/>
-        </w:rPr>
-        <w:t>CollectionsCompany }}</w:t>
+        <w:t xml:space="preserve">{% if </w:t>
+      </w:r>
+      <w:r>
+        <w:rPr>
+          <w:color w:val="000000"/>
+        </w:rPr>
+        <w:t>debt_owner</w:t>
+      </w:r>
+      <w:r>
+        <w:rPr>
+          <w:color w:val="000000"/>
+        </w:rPr>
+        <w:t xml:space="preserve"> %}</w:t>
+      </w:r>
+      <w:r>
+        <w:rPr>
+          <w:color w:val="000000"/>
+        </w:rPr>
+        <w:t>{{ FinanceCompany }}</w:t>
+      </w:r>
+      <w:r>
+        <w:rPr>
+          <w:color w:val="000000"/>
+        </w:rPr>
+        <w:t>{% else %}</w:t>
+      </w:r>
+      <w:r>
+        <w:rPr>
+          <w:color w:val="000000"/>
+        </w:rPr>
+        <w:t>{{ CollectionsCompany }}</w:t>
+      </w:r>
+      <w:r>
+        <w:rPr>
+          <w:color w:val="000000"/>
+        </w:rPr>
+        <w:t>{% endif %}</w:t>
       </w:r>
     </w:p>
     <w:p>
@@ -181,26 +211,6 @@
           <w:color w:val="000000"/>
         </w:rPr>
         <w:t xml:space="preserve"> endif %}</w:t>
-      </w:r>
-    </w:p>
-    <w:p>
-      <w:pPr>
-        <w:ind w:left="720" w:firstLine="720"/>
-        <w:rPr>
-          <w:color w:val="000000"/>
-        </w:rPr>
-      </w:pPr>
-      <w:r>
-        <w:rPr>
-          <w:color w:val="000000"/>
-        </w:rPr>
-        <w:t xml:space="preserve">Regarding: </w:t>
-      </w:r>
-      <w:r>
-        <w:rPr>
-          <w:color w:val="000000"/>
-        </w:rPr>
-        <w:t>{{ CardType }}</w:t>
       </w:r>
     </w:p>
     <w:p>
@@ -236,7 +246,7 @@
           <w:color w:val="000000"/>
         </w:rPr>
         <w:tab/>
-        <w:t>Account Balance at Time of Sale:</w:t>
+        <w:t>Account Balance:</w:t>
       </w:r>
       <w:r>
         <w:rPr>
@@ -379,13 +389,13 @@
         <w:rPr>
           <w:color w:val="000000"/>
         </w:rPr>
-        <w:t xml:space="preserve">income is from all Maine-law exempt sources such as Social Security, pensions and the like. I </w:t>
-      </w:r>
-      <w:r>
-        <w:rPr>
-          <w:color w:val="000000"/>
-        </w:rPr>
-        <w:t>do not have any assets that are not covered by</w:t>
+        <w:t xml:space="preserve">income is from all Maine-law exempt sources such as Social Security, pensions and the like. </w:t>
+      </w:r>
+      <w:r>
+        <w:rPr>
+          <w:color w:val="000000"/>
+        </w:rPr>
+        <w:t>All my assets are protected under</w:t>
       </w:r>
       <w:r>
         <w:rPr>
@@ -1132,7 +1142,6 @@
   <w:style w:type="character" w:default="1" w:styleId="DefaultParagraphFont">
     <w:name w:val="Default Paragraph Font"/>
     <w:uiPriority w:val="1"/>
-    <w:semiHidden/>
     <w:unhideWhenUsed/>
   </w:style>
   <w:style w:type="table" w:default="1" w:styleId="TableNormal">
@@ -1238,6 +1247,26 @@
       <w:rFonts w:ascii="Arial" w:eastAsia="Arial" w:hAnsi="Arial" w:cs="Arial"/>
       <w:sz w:val="24"/>
       <w:szCs w:val="24"/>
+    </w:rPr>
+  </w:style>
+  <w:style w:type="paragraph" w:styleId="HTMLPreformatted">
+    <w:name w:val="HTML Preformatted"/>
+    <w:basedOn w:val="Normal"/>
+    <w:link w:val="HTMLPreformattedChar"/>
+    <w:rsid w:val="00F55BF9"/>
+    <w:rPr>
+      <w:rFonts w:ascii="Consolas" w:hAnsi="Consolas"/>
+      <w:sz w:val="20"/>
+      <w:szCs w:val="20"/>
+    </w:rPr>
+  </w:style>
+  <w:style w:type="character" w:customStyle="1" w:styleId="HTMLPreformattedChar">
+    <w:name w:val="HTML Preformatted Char"/>
+    <w:basedOn w:val="DefaultParagraphFont"/>
+    <w:link w:val="HTMLPreformatted"/>
+    <w:rsid w:val="00F55BF9"/>
+    <w:rPr>
+      <w:rFonts w:ascii="Consolas" w:hAnsi="Consolas"/>
     </w:rPr>
   </w:style>
 </w:styles>
@@ -1539,19 +1568,6 @@
 </file>
 
 <file path=customXml/item1.xml><?xml version="1.0" encoding="utf-8"?>
-<LongProperties xmlns="http://schemas.microsoft.com/office/2006/metadata/longProperties"/>
-</file>
-
-<file path=customXml/item2.xml><?xml version="1.0" encoding="utf-8"?>
-<?mso-contentType ?>
-<FormTemplates xmlns="http://schemas.microsoft.com/sharepoint/v3/contenttype/forms">
-  <Display>DocumentLibraryForm</Display>
-  <Edit>DocumentLibraryForm</Edit>
-  <New>DocumentLibraryForm</New>
-</FormTemplates>
-</file>
-
-<file path=customXml/item3.xml><?xml version="1.0" encoding="utf-8"?>
 <ct:contentTypeSchema xmlns:ct="http://schemas.microsoft.com/office/2006/metadata/contentType" xmlns:ma="http://schemas.microsoft.com/office/2006/metadata/properties/metaAttributes" ct:_="" ma:_="" ma:contentTypeName="Document" ma:contentTypeID="0x01010094EA8CCF0820424FA50DCE49C2FD25FF" ma:contentTypeVersion="16" ma:contentTypeDescription="Create a new document." ma:contentTypeScope="" ma:versionID="5aef4472ac4e3fcdb8dc00a0155301b2">
   <xsd:schema xmlns:xsd="http://www.w3.org/2001/XMLSchema" xmlns:xs="http://www.w3.org/2001/XMLSchema" xmlns:p="http://schemas.microsoft.com/office/2006/metadata/properties" xmlns:ns2="fe089279-cce7-4507-8e0a-26cf680cd51b" xmlns:ns3="502fd2cd-f14c-4760-9a26-64de99db65d4" targetNamespace="http://schemas.microsoft.com/office/2006/metadata/properties" ma:root="true" ma:fieldsID="a19b0468e3e7c12f12ac709368259b03" ns2:_="" ns3:_="">
     <xsd:import namespace="fe089279-cce7-4507-8e0a-26cf680cd51b"/>
@@ -1794,11 +1810,20 @@
 </ct:contentTypeSchema>
 </file>
 
+<file path=customXml/item2.xml><?xml version="1.0" encoding="utf-8"?>
+<?mso-contentType ?>
+<FormTemplates xmlns="http://schemas.microsoft.com/sharepoint/v3/contenttype/forms">
+  <Display>DocumentLibraryForm</Display>
+  <Edit>DocumentLibraryForm</Edit>
+  <New>DocumentLibraryForm</New>
+</FormTemplates>
+</file>
+
+<file path=customXml/item3.xml><?xml version="1.0" encoding="utf-8"?>
+<LongProperties xmlns="http://schemas.microsoft.com/office/2006/metadata/longProperties"/>
+</file>
+
 <file path=customXml/item4.xml><?xml version="1.0" encoding="utf-8"?>
-<b:Sources xmlns:b="http://schemas.openxmlformats.org/officeDocument/2006/bibliography" xmlns="http://schemas.openxmlformats.org/officeDocument/2006/bibliography" SelectedStyle="\APASixthEditionOfficeOnline.xsl" StyleName="APA" Version="6"/>
-</file>
-
-<file path=customXml/item5.xml><?xml version="1.0" encoding="utf-8"?>
 <p:properties xmlns:p="http://schemas.microsoft.com/office/2006/metadata/properties" xmlns:xsi="http://www.w3.org/2001/XMLSchema-instance" xmlns:pc="http://schemas.microsoft.com/office/infopath/2007/PartnerControls">
   <documentManagement>
     <lcf76f155ced4ddcb4097134ff3c332f xmlns="fe089279-cce7-4507-8e0a-26cf680cd51b">
@@ -1809,23 +1834,11 @@
 </p:properties>
 </file>
 
+<file path=customXml/item5.xml><?xml version="1.0" encoding="utf-8"?>
+<b:Sources xmlns:b="http://schemas.openxmlformats.org/officeDocument/2006/bibliography" xmlns="http://schemas.openxmlformats.org/officeDocument/2006/bibliography" SelectedStyle="\APASixthEditionOfficeOnline.xsl" StyleName="APA" Version="6"/>
+</file>
+
 <file path=customXml/itemProps1.xml><?xml version="1.0" encoding="utf-8"?>
-<ds:datastoreItem xmlns:ds="http://schemas.openxmlformats.org/officeDocument/2006/customXml" ds:itemID="{B2DE7DA0-AC33-4030-A2B8-6CD040897F59}">
-  <ds:schemaRefs>
-    <ds:schemaRef ds:uri="http://schemas.microsoft.com/office/2006/metadata/longProperties"/>
-  </ds:schemaRefs>
-</ds:datastoreItem>
-</file>
-
-<file path=customXml/itemProps2.xml><?xml version="1.0" encoding="utf-8"?>
-<ds:datastoreItem xmlns:ds="http://schemas.openxmlformats.org/officeDocument/2006/customXml" ds:itemID="{530CB042-29AD-4886-B542-6B7ECA3F5231}">
-  <ds:schemaRefs>
-    <ds:schemaRef ds:uri="http://schemas.microsoft.com/sharepoint/v3/contenttype/forms"/>
-  </ds:schemaRefs>
-</ds:datastoreItem>
-</file>
-
-<file path=customXml/itemProps3.xml><?xml version="1.0" encoding="utf-8"?>
 <ds:datastoreItem xmlns:ds="http://schemas.openxmlformats.org/officeDocument/2006/customXml" ds:itemID="{CF813733-A7B2-4B9D-90D5-373D9F2EDFD2}">
   <ds:schemaRefs>
     <ds:schemaRef ds:uri="http://schemas.microsoft.com/office/2006/metadata/contentType"/>
@@ -1844,15 +1857,23 @@
 </ds:datastoreItem>
 </file>
 
-<file path=customXml/itemProps4.xml><?xml version="1.0" encoding="utf-8"?>
-<ds:datastoreItem xmlns:ds="http://schemas.openxmlformats.org/officeDocument/2006/customXml" ds:itemID="{0475C276-0E58-4114-A96E-D8BCF9609A80}">
+<file path=customXml/itemProps2.xml><?xml version="1.0" encoding="utf-8"?>
+<ds:datastoreItem xmlns:ds="http://schemas.openxmlformats.org/officeDocument/2006/customXml" ds:itemID="{530CB042-29AD-4886-B542-6B7ECA3F5231}">
   <ds:schemaRefs>
-    <ds:schemaRef ds:uri="http://schemas.openxmlformats.org/officeDocument/2006/bibliography"/>
+    <ds:schemaRef ds:uri="http://schemas.microsoft.com/sharepoint/v3/contenttype/forms"/>
   </ds:schemaRefs>
 </ds:datastoreItem>
 </file>
 
-<file path=customXml/itemProps5.xml><?xml version="1.0" encoding="utf-8"?>
+<file path=customXml/itemProps3.xml><?xml version="1.0" encoding="utf-8"?>
+<ds:datastoreItem xmlns:ds="http://schemas.openxmlformats.org/officeDocument/2006/customXml" ds:itemID="{B2DE7DA0-AC33-4030-A2B8-6CD040897F59}">
+  <ds:schemaRefs>
+    <ds:schemaRef ds:uri="http://schemas.microsoft.com/office/2006/metadata/longProperties"/>
+  </ds:schemaRefs>
+</ds:datastoreItem>
+</file>
+
+<file path=customXml/itemProps4.xml><?xml version="1.0" encoding="utf-8"?>
 <ds:datastoreItem xmlns:ds="http://schemas.openxmlformats.org/officeDocument/2006/customXml" ds:itemID="{2C9382E3-34C9-48F7-910D-FF24B94BB351}">
   <ds:schemaRefs>
     <ds:schemaRef ds:uri="http://schemas.microsoft.com/office/2006/metadata/properties"/>
@@ -1861,4 +1882,12 @@
     <ds:schemaRef ds:uri="502fd2cd-f14c-4760-9a26-64de99db65d4"/>
   </ds:schemaRefs>
 </ds:datastoreItem>
+</file>
+
+<file path=customXml/itemProps5.xml><?xml version="1.0" encoding="utf-8"?>
+<ds:datastoreItem xmlns:ds="http://schemas.openxmlformats.org/officeDocument/2006/customXml" ds:itemID="{0475C276-0E58-4114-A96E-D8BCF9609A80}">
+  <ds:schemaRefs>
+    <ds:schemaRef ds:uri="http://schemas.openxmlformats.org/officeDocument/2006/bibliography"/>
+  </ds:schemaRefs>
+</ds:datastoreItem>
 </file>
</xml_diff>